<commit_message>
docs: Update journal's LaTeX template and abstract
</commit_message>
<xml_diff>
--- a/submit/cover_letter.docx
+++ b/submit/cover_letter.docx
@@ -66,12 +66,21 @@
           <w:iCs/>
         </w:rPr>
       </w:pPr>
+      <w:proofErr w:type="spellStart"/>
       <w:r>
         <w:rPr>
           <w:i/>
           <w:iCs/>
         </w:rPr>
-        <w:t>Bioinformatics</w:t>
+        <w:t>Plos</w:t>
+      </w:r>
+      <w:proofErr w:type="spellEnd"/>
+      <w:r>
+        <w:rPr>
+          <w:i/>
+          <w:iCs/>
+        </w:rPr>
+        <w:t xml:space="preserve"> Computational Biology</w:t>
       </w:r>
     </w:p>
     <w:p>
@@ -91,7 +100,14 @@
           <w:b/>
           <w:bCs/>
         </w:rPr>
-        <w:t>Application Note Submission</w:t>
+        <w:t xml:space="preserve">Software </w:t>
+      </w:r>
+      <w:r>
+        <w:rPr>
+          <w:b/>
+          <w:bCs/>
+        </w:rPr>
+        <w:t>Submission</w:t>
       </w:r>
     </w:p>
     <w:p>
@@ -116,15 +132,35 @@
       </w:r>
       <w:proofErr w:type="spellEnd"/>
       <w:r>
-        <w:t xml:space="preserve">: An Ergonomic and Efficient Python Binding Library for BLAT" for your kind consideration for publication in </w:t>
+        <w:t>: An Efficient Python Binding Library for BLAT" for your kind consideration for publication in</w:t>
       </w:r>
       <w:r>
         <w:rPr>
           <w:i/>
           <w:iCs/>
         </w:rPr>
-        <w:t>Bioinformatics</w:t>
-      </w:r>
+        <w:t xml:space="preserve"> </w:t>
+      </w:r>
+      <w:bookmarkStart w:id="0" w:name="OLE_LINK1"/>
+      <w:bookmarkStart w:id="1" w:name="OLE_LINK2"/>
+      <w:proofErr w:type="spellStart"/>
+      <w:r>
+        <w:rPr>
+          <w:i/>
+          <w:iCs/>
+        </w:rPr>
+        <w:t>Plos</w:t>
+      </w:r>
+      <w:proofErr w:type="spellEnd"/>
+      <w:r>
+        <w:rPr>
+          <w:i/>
+          <w:iCs/>
+        </w:rPr>
+        <w:t xml:space="preserve"> Computational Biology</w:t>
+      </w:r>
+      <w:bookmarkEnd w:id="0"/>
+      <w:bookmarkEnd w:id="1"/>
       <w:r>
         <w:t xml:space="preserve">. In this manuscript, we introduce the </w:t>
       </w:r>
@@ -157,7 +193,34 @@
         <w:jc w:val="both"/>
       </w:pPr>
       <w:r>
-        <w:t xml:space="preserve">Based on a dataset of 1,000 FASTA files sampled from the Human Genome, our benchmarks demonstrate that </w:t>
+        <w:t xml:space="preserve">Based on </w:t>
+      </w:r>
+      <w:r>
+        <w:t>eight</w:t>
+      </w:r>
+      <w:r>
+        <w:t xml:space="preserve"> dataset</w:t>
+      </w:r>
+      <w:r>
+        <w:t>s</w:t>
+      </w:r>
+      <w:r>
+        <w:t>,</w:t>
+      </w:r>
+      <w:r>
+        <w:t xml:space="preserve"> </w:t>
+      </w:r>
+      <w:r>
+        <w:t>including</w:t>
+      </w:r>
+      <w:r>
+        <w:t xml:space="preserve"> </w:t>
+      </w:r>
+      <w:r>
+        <w:t xml:space="preserve">600 </w:t>
+      </w:r>
+      <w:r>
+        <w:t xml:space="preserve">FASTA files sampled from the Human Genome, our benchmarks demonstrate that </w:t>
       </w:r>
       <w:proofErr w:type="spellStart"/>
       <w:r>
@@ -165,7 +228,19 @@
       </w:r>
       <w:proofErr w:type="spellEnd"/>
       <w:r>
-        <w:t xml:space="preserve"> significantly improves execution speed by approximately 20% compared to BLAT. Beyond its performance improvement, </w:t>
+        <w:t xml:space="preserve"> significantly improves execution speed</w:t>
+      </w:r>
+      <w:r>
+        <w:t>,</w:t>
+      </w:r>
+      <w:r>
+        <w:t xml:space="preserve"> </w:t>
+      </w:r>
+      <w:r>
+        <w:t>ranging from 1.00 to 1.77 times</w:t>
+      </w:r>
+      <w:r>
+        <w:t xml:space="preserve"> compared to BLAT. Beyond its performance improvement, </w:t>
       </w:r>
       <w:proofErr w:type="spellStart"/>
       <w:r>
@@ -228,13 +303,10 @@
         <w:t>the manuscript</w:t>
       </w:r>
       <w:r>
-        <w:t xml:space="preserve">, we have included a supplementary document containing additional figures and tables that will aid in comprehending the features and capabilities of our tool. Furthermore, a preprint version of this work is available at </w:t>
-      </w:r>
-      <w:r>
-        <w:rPr>
-          <w:highlight w:val="yellow"/>
-        </w:rPr>
-        <w:t>[URL]</w:t>
+        <w:t xml:space="preserve">, we have included a supplementary document containing additional tables that will aid in comprehending the features and capabilities of our tool. Furthermore, a preprint version of this work is available at </w:t>
+      </w:r>
+      <w:r>
+        <w:t>https://www.biorxiv.org/content/10.1101/2023.08.02.551686v3</w:t>
       </w:r>
       <w:r>
         <w:t xml:space="preserve"> for reference.</w:t>

</xml_diff>